<commit_message>
modified brt predictions to return in right scale and created config test cases
</commit_message>
<xml_diff>
--- a/brt Model Evaluate Default Args.docx
+++ b/brt Model Evaluate Default Args.docx
@@ -165,37 +165,7 @@
           <w:rFonts w:ascii="Times New Roman" w:eastAsia="Times New Roman" w:hAnsi="Times New Roman"/>
           <w:bCs/>
         </w:rPr>
-        <w:t xml:space="preserve">occur.csv </w:t>
-      </w:r>
-      <w:r>
-        <w:rPr>
-          <w:rFonts w:ascii="Times New Roman" w:eastAsia="Times New Roman" w:hAnsi="Times New Roman"/>
-          <w:bCs/>
-        </w:rPr>
-        <w:t>(</w:t>
-      </w:r>
-      <w:r>
-        <w:rPr>
-          <w:rFonts w:ascii="Times New Roman" w:eastAsia="Times New Roman" w:hAnsi="Times New Roman"/>
-          <w:bCs/>
-        </w:rPr>
-        <w:t xml:space="preserve">or </w:t>
-      </w:r>
-      <w:proofErr w:type="spellStart"/>
-      <w:r>
-        <w:rPr>
-          <w:rFonts w:ascii="Times New Roman" w:eastAsia="Times New Roman" w:hAnsi="Times New Roman"/>
-          <w:bCs/>
-        </w:rPr>
-        <w:t>occur.RData</w:t>
-      </w:r>
-      <w:proofErr w:type="spellEnd"/>
-      <w:r>
-        <w:rPr>
-          <w:rFonts w:ascii="Times New Roman" w:eastAsia="Times New Roman" w:hAnsi="Times New Roman"/>
-          <w:bCs/>
-        </w:rPr>
-        <w:t>)</w:t>
+        <w:t>occur.csv</w:t>
       </w:r>
     </w:p>
     <w:p>
@@ -211,37 +181,7 @@
           <w:rFonts w:ascii="Times New Roman" w:eastAsia="Times New Roman" w:hAnsi="Times New Roman"/>
           <w:bCs/>
         </w:rPr>
-        <w:t xml:space="preserve">bkgd.csv </w:t>
-      </w:r>
-      <w:r>
-        <w:rPr>
-          <w:rFonts w:ascii="Times New Roman" w:eastAsia="Times New Roman" w:hAnsi="Times New Roman"/>
-          <w:bCs/>
-        </w:rPr>
-        <w:t>(</w:t>
-      </w:r>
-      <w:r>
-        <w:rPr>
-          <w:rFonts w:ascii="Times New Roman" w:eastAsia="Times New Roman" w:hAnsi="Times New Roman"/>
-          <w:bCs/>
-        </w:rPr>
-        <w:t xml:space="preserve">or </w:t>
-      </w:r>
-      <w:proofErr w:type="spellStart"/>
-      <w:r>
-        <w:rPr>
-          <w:rFonts w:ascii="Times New Roman" w:eastAsia="Times New Roman" w:hAnsi="Times New Roman"/>
-          <w:bCs/>
-        </w:rPr>
-        <w:t>bkgd.RData</w:t>
-      </w:r>
-      <w:proofErr w:type="spellEnd"/>
-      <w:r>
-        <w:rPr>
-          <w:rFonts w:ascii="Times New Roman" w:eastAsia="Times New Roman" w:hAnsi="Times New Roman"/>
-          <w:bCs/>
-        </w:rPr>
-        <w:t>)</w:t>
+        <w:t>bkgd.csv</w:t>
       </w:r>
     </w:p>
     <w:p>
@@ -618,33 +558,14 @@
         <w:rPr>
           <w:rFonts w:ascii="Times New Roman" w:eastAsia="Times New Roman" w:hAnsi="Times New Roman"/>
         </w:rPr>
-        <w:t>f</w:t>
-      </w:r>
-      <w:r>
-        <w:rPr>
-          <w:rFonts w:ascii="Times New Roman" w:eastAsia="Times New Roman" w:hAnsi="Times New Roman"/>
-        </w:rPr>
-        <w:t>old.vector</w:t>
-      </w:r>
-      <w:proofErr w:type="spellEnd"/>
-      <w:r>
-        <w:rPr>
-          <w:rFonts w:ascii="Times New Roman" w:eastAsia="Times New Roman" w:hAnsi="Times New Roman"/>
-        </w:rPr>
-        <w:t xml:space="preserve"> = NULL </w:t>
-      </w:r>
-      <w:r>
-        <w:rPr>
-          <w:rFonts w:ascii="Times New Roman" w:eastAsia="Times New Roman" w:hAnsi="Times New Roman"/>
-        </w:rPr>
-        <w:tab/>
-      </w:r>
-      <w:r>
-        <w:rPr>
-          <w:rFonts w:ascii="Times New Roman" w:eastAsia="Times New Roman" w:hAnsi="Times New Roman"/>
-        </w:rPr>
-        <w:tab/>
-        <w:t>//not implemented</w:t>
+        <w:t>tree.complexity</w:t>
+      </w:r>
+      <w:proofErr w:type="spellEnd"/>
+      <w:r>
+        <w:rPr>
+          <w:rFonts w:ascii="Times New Roman" w:eastAsia="Times New Roman" w:hAnsi="Times New Roman"/>
+        </w:rPr>
+        <w:t xml:space="preserve"> = 1</w:t>
       </w:r>
     </w:p>
     <w:p>
@@ -663,14 +584,14 @@
         <w:rPr>
           <w:rFonts w:ascii="Times New Roman" w:eastAsia="Times New Roman" w:hAnsi="Times New Roman"/>
         </w:rPr>
-        <w:t>tree.complexity</w:t>
-      </w:r>
-      <w:proofErr w:type="spellEnd"/>
-      <w:r>
-        <w:rPr>
-          <w:rFonts w:ascii="Times New Roman" w:eastAsia="Times New Roman" w:hAnsi="Times New Roman"/>
-        </w:rPr>
-        <w:t xml:space="preserve"> = 1</w:t>
+        <w:t>learning.rate</w:t>
+      </w:r>
+      <w:proofErr w:type="spellEnd"/>
+      <w:r>
+        <w:rPr>
+          <w:rFonts w:ascii="Times New Roman" w:eastAsia="Times New Roman" w:hAnsi="Times New Roman"/>
+        </w:rPr>
+        <w:t xml:space="preserve"> = 0.01</w:t>
       </w:r>
     </w:p>
     <w:p>
@@ -689,14 +610,14 @@
         <w:rPr>
           <w:rFonts w:ascii="Times New Roman" w:eastAsia="Times New Roman" w:hAnsi="Times New Roman"/>
         </w:rPr>
-        <w:t>learning.rate</w:t>
-      </w:r>
-      <w:proofErr w:type="spellEnd"/>
-      <w:r>
-        <w:rPr>
-          <w:rFonts w:ascii="Times New Roman" w:eastAsia="Times New Roman" w:hAnsi="Times New Roman"/>
-        </w:rPr>
-        <w:t xml:space="preserve"> = 0.01</w:t>
+        <w:t>bag.fraction</w:t>
+      </w:r>
+      <w:proofErr w:type="spellEnd"/>
+      <w:r>
+        <w:rPr>
+          <w:rFonts w:ascii="Times New Roman" w:eastAsia="Times New Roman" w:hAnsi="Times New Roman"/>
+        </w:rPr>
+        <w:t xml:space="preserve"> = 0.75</w:t>
       </w:r>
     </w:p>
     <w:p>
@@ -715,14 +636,20 @@
         <w:rPr>
           <w:rFonts w:ascii="Times New Roman" w:eastAsia="Times New Roman" w:hAnsi="Times New Roman"/>
         </w:rPr>
-        <w:t>bag.fraction</w:t>
-      </w:r>
-      <w:proofErr w:type="spellEnd"/>
-      <w:r>
-        <w:rPr>
-          <w:rFonts w:ascii="Times New Roman" w:eastAsia="Times New Roman" w:hAnsi="Times New Roman"/>
-        </w:rPr>
-        <w:t xml:space="preserve"> = 0.75</w:t>
+        <w:t>var.monotone</w:t>
+      </w:r>
+      <w:proofErr w:type="spellEnd"/>
+      <w:r>
+        <w:rPr>
+          <w:rFonts w:ascii="Times New Roman" w:eastAsia="Times New Roman" w:hAnsi="Times New Roman"/>
+        </w:rPr>
+        <w:t xml:space="preserve"> = rep(0, length(p</w:t>
+      </w:r>
+      <w:r>
+        <w:rPr>
+          <w:rFonts w:ascii="Times New Roman" w:eastAsia="Times New Roman" w:hAnsi="Times New Roman"/>
+        </w:rPr>
+        <w:t>redictors))</w:t>
       </w:r>
     </w:p>
     <w:p>
@@ -741,21 +668,14 @@
         <w:rPr>
           <w:rFonts w:ascii="Times New Roman" w:eastAsia="Times New Roman" w:hAnsi="Times New Roman"/>
         </w:rPr>
-        <w:t>site.weights</w:t>
-      </w:r>
-      <w:proofErr w:type="spellEnd"/>
-      <w:r>
-        <w:rPr>
-          <w:rFonts w:ascii="Times New Roman" w:eastAsia="Times New Roman" w:hAnsi="Times New Roman"/>
-        </w:rPr>
-        <w:t xml:space="preserve"> = rep(1,nrow(data))</w:t>
-      </w:r>
-      <w:r>
-        <w:rPr>
-          <w:rFonts w:ascii="Times New Roman" w:eastAsia="Times New Roman" w:hAnsi="Times New Roman"/>
-        </w:rPr>
-        <w:tab/>
-        <w:t>//not implemented</w:t>
+        <w:t>n.folds</w:t>
+      </w:r>
+      <w:proofErr w:type="spellEnd"/>
+      <w:r>
+        <w:rPr>
+          <w:rFonts w:ascii="Times New Roman" w:eastAsia="Times New Roman" w:hAnsi="Times New Roman"/>
+        </w:rPr>
+        <w:t xml:space="preserve"> = 10</w:t>
       </w:r>
     </w:p>
     <w:p>
@@ -774,20 +694,14 @@
         <w:rPr>
           <w:rFonts w:ascii="Times New Roman" w:eastAsia="Times New Roman" w:hAnsi="Times New Roman"/>
         </w:rPr>
-        <w:t>var.monotone</w:t>
-      </w:r>
-      <w:proofErr w:type="spellEnd"/>
-      <w:r>
-        <w:rPr>
-          <w:rFonts w:ascii="Times New Roman" w:eastAsia="Times New Roman" w:hAnsi="Times New Roman"/>
-        </w:rPr>
-        <w:t xml:space="preserve"> = rep(0, length(p</w:t>
-      </w:r>
-      <w:r>
-        <w:rPr>
-          <w:rFonts w:ascii="Times New Roman" w:eastAsia="Times New Roman" w:hAnsi="Times New Roman"/>
-        </w:rPr>
-        <w:t>redictors))</w:t>
+        <w:t>prev.stratify</w:t>
+      </w:r>
+      <w:proofErr w:type="spellEnd"/>
+      <w:r>
+        <w:rPr>
+          <w:rFonts w:ascii="Times New Roman" w:eastAsia="Times New Roman" w:hAnsi="Times New Roman"/>
+        </w:rPr>
+        <w:t xml:space="preserve"> = TRUE</w:t>
       </w:r>
     </w:p>
     <w:p>
@@ -801,19 +715,31 @@
           <w:rFonts w:ascii="Times New Roman" w:eastAsia="Times New Roman" w:hAnsi="Times New Roman"/>
         </w:rPr>
       </w:pPr>
-      <w:proofErr w:type="spellStart"/>
-      <w:r>
-        <w:rPr>
-          <w:rFonts w:ascii="Times New Roman" w:eastAsia="Times New Roman" w:hAnsi="Times New Roman"/>
-        </w:rPr>
-        <w:t>n.folds</w:t>
-      </w:r>
-      <w:proofErr w:type="spellEnd"/>
-      <w:r>
-        <w:rPr>
-          <w:rFonts w:ascii="Times New Roman" w:eastAsia="Times New Roman" w:hAnsi="Times New Roman"/>
-        </w:rPr>
-        <w:t xml:space="preserve"> = 10</w:t>
+      <w:r>
+        <w:rPr>
+          <w:rFonts w:ascii="Times New Roman" w:eastAsia="Times New Roman" w:hAnsi="Times New Roman"/>
+        </w:rPr>
+        <w:t>family</w:t>
+      </w:r>
+      <w:r>
+        <w:rPr>
+          <w:rFonts w:ascii="Times New Roman" w:eastAsia="Times New Roman" w:hAnsi="Times New Roman"/>
+        </w:rPr>
+        <w:t xml:space="preserve"> = “</w:t>
+      </w:r>
+      <w:proofErr w:type="spellStart"/>
+      <w:r>
+        <w:rPr>
+          <w:rFonts w:ascii="Times New Roman" w:eastAsia="Times New Roman" w:hAnsi="Times New Roman"/>
+        </w:rPr>
+        <w:t>bernoulli</w:t>
+      </w:r>
+      <w:proofErr w:type="spellEnd"/>
+      <w:r>
+        <w:rPr>
+          <w:rFonts w:ascii="Times New Roman" w:eastAsia="Times New Roman" w:hAnsi="Times New Roman"/>
+        </w:rPr>
+        <w:t>”</w:t>
       </w:r>
     </w:p>
     <w:p>
@@ -832,14 +758,14 @@
         <w:rPr>
           <w:rFonts w:ascii="Times New Roman" w:eastAsia="Times New Roman" w:hAnsi="Times New Roman"/>
         </w:rPr>
-        <w:t>prev.stratify</w:t>
-      </w:r>
-      <w:proofErr w:type="spellEnd"/>
-      <w:r>
-        <w:rPr>
-          <w:rFonts w:ascii="Times New Roman" w:eastAsia="Times New Roman" w:hAnsi="Times New Roman"/>
-        </w:rPr>
-        <w:t xml:space="preserve"> = TRUE</w:t>
+        <w:t>n.trees</w:t>
+      </w:r>
+      <w:proofErr w:type="spellEnd"/>
+      <w:r>
+        <w:rPr>
+          <w:rFonts w:ascii="Times New Roman" w:eastAsia="Times New Roman" w:hAnsi="Times New Roman"/>
+        </w:rPr>
+        <w:t xml:space="preserve"> = 50</w:t>
       </w:r>
     </w:p>
     <w:p>
@@ -853,31 +779,19 @@
           <w:rFonts w:ascii="Times New Roman" w:eastAsia="Times New Roman" w:hAnsi="Times New Roman"/>
         </w:rPr>
       </w:pPr>
-      <w:r>
-        <w:rPr>
-          <w:rFonts w:ascii="Times New Roman" w:eastAsia="Times New Roman" w:hAnsi="Times New Roman"/>
-        </w:rPr>
-        <w:t>family</w:t>
-      </w:r>
-      <w:r>
-        <w:rPr>
-          <w:rFonts w:ascii="Times New Roman" w:eastAsia="Times New Roman" w:hAnsi="Times New Roman"/>
-        </w:rPr>
-        <w:t xml:space="preserve"> = “</w:t>
-      </w:r>
-      <w:proofErr w:type="spellStart"/>
-      <w:r>
-        <w:rPr>
-          <w:rFonts w:ascii="Times New Roman" w:eastAsia="Times New Roman" w:hAnsi="Times New Roman"/>
-        </w:rPr>
-        <w:t>bernoulli</w:t>
-      </w:r>
-      <w:proofErr w:type="spellEnd"/>
-      <w:r>
-        <w:rPr>
-          <w:rFonts w:ascii="Times New Roman" w:eastAsia="Times New Roman" w:hAnsi="Times New Roman"/>
-        </w:rPr>
-        <w:t>”</w:t>
+      <w:proofErr w:type="spellStart"/>
+      <w:r>
+        <w:rPr>
+          <w:rFonts w:ascii="Times New Roman" w:eastAsia="Times New Roman" w:hAnsi="Times New Roman"/>
+        </w:rPr>
+        <w:t>max.trees</w:t>
+      </w:r>
+      <w:proofErr w:type="spellEnd"/>
+      <w:r>
+        <w:rPr>
+          <w:rFonts w:ascii="Times New Roman" w:eastAsia="Times New Roman" w:hAnsi="Times New Roman"/>
+        </w:rPr>
+        <w:t xml:space="preserve"> = 10000</w:t>
       </w:r>
     </w:p>
     <w:p>
@@ -896,14 +810,14 @@
         <w:rPr>
           <w:rFonts w:ascii="Times New Roman" w:eastAsia="Times New Roman" w:hAnsi="Times New Roman"/>
         </w:rPr>
-        <w:t>n.trees</w:t>
-      </w:r>
-      <w:proofErr w:type="spellEnd"/>
-      <w:r>
-        <w:rPr>
-          <w:rFonts w:ascii="Times New Roman" w:eastAsia="Times New Roman" w:hAnsi="Times New Roman"/>
-        </w:rPr>
-        <w:t xml:space="preserve"> = 50</w:t>
+        <w:t>tolerance.method</w:t>
+      </w:r>
+      <w:proofErr w:type="spellEnd"/>
+      <w:r>
+        <w:rPr>
+          <w:rFonts w:ascii="Times New Roman" w:eastAsia="Times New Roman" w:hAnsi="Times New Roman"/>
+        </w:rPr>
+        <w:t xml:space="preserve"> = “auto”</w:t>
       </w:r>
     </w:p>
     <w:p>
@@ -917,111 +831,6 @@
           <w:rFonts w:ascii="Times New Roman" w:eastAsia="Times New Roman" w:hAnsi="Times New Roman"/>
         </w:rPr>
       </w:pPr>
-      <w:proofErr w:type="spellStart"/>
-      <w:r>
-        <w:rPr>
-          <w:rFonts w:ascii="Times New Roman" w:eastAsia="Times New Roman" w:hAnsi="Times New Roman"/>
-        </w:rPr>
-        <w:t>step.size</w:t>
-      </w:r>
-      <w:proofErr w:type="spellEnd"/>
-      <w:r>
-        <w:rPr>
-          <w:rFonts w:ascii="Times New Roman" w:eastAsia="Times New Roman" w:hAnsi="Times New Roman"/>
-        </w:rPr>
-        <w:t xml:space="preserve"> = &lt;same as </w:t>
-      </w:r>
-      <w:proofErr w:type="spellStart"/>
-      <w:r>
-        <w:rPr>
-          <w:rFonts w:ascii="Times New Roman" w:eastAsia="Times New Roman" w:hAnsi="Times New Roman"/>
-        </w:rPr>
-        <w:t>n.trees</w:t>
-      </w:r>
-      <w:proofErr w:type="spellEnd"/>
-      <w:r>
-        <w:rPr>
-          <w:rFonts w:ascii="Times New Roman" w:eastAsia="Times New Roman" w:hAnsi="Times New Roman"/>
-        </w:rPr>
-        <w:t>&gt;</w:t>
-      </w:r>
-      <w:r>
-        <w:rPr>
-          <w:rFonts w:ascii="Times New Roman" w:eastAsia="Times New Roman" w:hAnsi="Times New Roman"/>
-        </w:rPr>
-        <w:tab/>
-      </w:r>
-      <w:r>
-        <w:rPr>
-          <w:rFonts w:ascii="Times New Roman" w:eastAsia="Times New Roman" w:hAnsi="Times New Roman"/>
-        </w:rPr>
-        <w:tab/>
-        <w:t>//not implemented</w:t>
-      </w:r>
-    </w:p>
-    <w:p>
-      <w:pPr>
-        <w:pStyle w:val="ListParagraph"/>
-        <w:numPr>
-          <w:ilvl w:val="1"/>
-          <w:numId w:val="1"/>
-        </w:numPr>
-        <w:rPr>
-          <w:rFonts w:ascii="Times New Roman" w:eastAsia="Times New Roman" w:hAnsi="Times New Roman"/>
-        </w:rPr>
-      </w:pPr>
-      <w:proofErr w:type="spellStart"/>
-      <w:r>
-        <w:rPr>
-          <w:rFonts w:ascii="Times New Roman" w:eastAsia="Times New Roman" w:hAnsi="Times New Roman"/>
-        </w:rPr>
-        <w:t>max.trees</w:t>
-      </w:r>
-      <w:proofErr w:type="spellEnd"/>
-      <w:r>
-        <w:rPr>
-          <w:rFonts w:ascii="Times New Roman" w:eastAsia="Times New Roman" w:hAnsi="Times New Roman"/>
-        </w:rPr>
-        <w:t xml:space="preserve"> = 10000</w:t>
-      </w:r>
-    </w:p>
-    <w:p>
-      <w:pPr>
-        <w:pStyle w:val="ListParagraph"/>
-        <w:numPr>
-          <w:ilvl w:val="1"/>
-          <w:numId w:val="1"/>
-        </w:numPr>
-        <w:rPr>
-          <w:rFonts w:ascii="Times New Roman" w:eastAsia="Times New Roman" w:hAnsi="Times New Roman"/>
-        </w:rPr>
-      </w:pPr>
-      <w:proofErr w:type="spellStart"/>
-      <w:r>
-        <w:rPr>
-          <w:rFonts w:ascii="Times New Roman" w:eastAsia="Times New Roman" w:hAnsi="Times New Roman"/>
-        </w:rPr>
-        <w:t>tolerance.method</w:t>
-      </w:r>
-      <w:proofErr w:type="spellEnd"/>
-      <w:r>
-        <w:rPr>
-          <w:rFonts w:ascii="Times New Roman" w:eastAsia="Times New Roman" w:hAnsi="Times New Roman"/>
-        </w:rPr>
-        <w:t xml:space="preserve"> = “auto”</w:t>
-      </w:r>
-    </w:p>
-    <w:p>
-      <w:pPr>
-        <w:pStyle w:val="ListParagraph"/>
-        <w:numPr>
-          <w:ilvl w:val="1"/>
-          <w:numId w:val="1"/>
-        </w:numPr>
-        <w:rPr>
-          <w:rFonts w:ascii="Times New Roman" w:eastAsia="Times New Roman" w:hAnsi="Times New Roman"/>
-        </w:rPr>
-      </w:pPr>
       <w:r>
         <w:rPr>
           <w:rFonts w:ascii="Times New Roman" w:eastAsia="Times New Roman" w:hAnsi="Times New Roman"/>
@@ -1345,7 +1154,6 @@
           <w:rFonts w:ascii="Times New Roman" w:eastAsia="Times New Roman" w:hAnsi="Times New Roman"/>
           <w:bCs/>
         </w:rPr>
-        <w:lastRenderedPageBreak/>
         <w:t xml:space="preserve">current.tif – </w:t>
       </w:r>
       <w:r>
@@ -1447,6 +1255,7 @@
           <w:rFonts w:ascii="Times New Roman" w:eastAsia="Times New Roman" w:hAnsi="Times New Roman"/>
           <w:bCs/>
         </w:rPr>
+        <w:lastRenderedPageBreak/>
         <w:t>dismo.eval.object.RData</w:t>
       </w:r>
       <w:proofErr w:type="spellEnd"/>
@@ -1678,33 +1487,6 @@
     </w:p>
     <w:p>
       <w:pPr>
-        <w:pStyle w:val="ListParagraph"/>
-        <w:numPr>
-          <w:ilvl w:val="0"/>
-          <w:numId w:val="2"/>
-        </w:numPr>
-        <w:rPr>
-          <w:rFonts w:ascii="Times New Roman" w:eastAsia="Times New Roman" w:hAnsi="Times New Roman"/>
-          <w:bCs/>
-        </w:rPr>
-      </w:pPr>
-      <w:r>
-        <w:rPr>
-          <w:rFonts w:ascii="Times New Roman" w:eastAsia="Times New Roman" w:hAnsi="Times New Roman"/>
-        </w:rPr>
-        <w:t xml:space="preserve">Rplots.pdf -  </w:t>
-      </w:r>
-      <w:r>
-        <w:rPr>
-          <w:rFonts w:ascii="Times New Roman" w:eastAsia="Times New Roman" w:hAnsi="Times New Roman"/>
-          <w:bCs/>
-          <w:color w:val="282828"/>
-        </w:rPr>
-        <w:t>histogram of each climate variable’s relative influence on the model</w:t>
-      </w:r>
-    </w:p>
-    <w:p>
-      <w:pPr>
         <w:ind w:left="357"/>
         <w:rPr>
           <w:rFonts w:ascii="Times New Roman" w:eastAsia="Times New Roman" w:hAnsi="Times New Roman"/>
@@ -1825,257 +1607,6 @@
           <w:color w:val="282828"/>
         </w:rPr>
         <w:t>Step #12 should be the selection of individual climate layers, not ones already packaged</w:t>
-      </w:r>
-    </w:p>
-    <w:p>
-      <w:pPr>
-        <w:ind w:left="357"/>
-        <w:rPr>
-          <w:rFonts w:ascii="Times New Roman" w:eastAsia="Times New Roman" w:hAnsi="Times New Roman"/>
-          <w:bCs/>
-          <w:color w:val="282828"/>
-        </w:rPr>
-      </w:pPr>
-    </w:p>
-    <w:p>
-      <w:pPr>
-        <w:ind w:left="357"/>
-        <w:rPr>
-          <w:rFonts w:ascii="Times New Roman" w:eastAsia="Times New Roman" w:hAnsi="Times New Roman"/>
-          <w:bCs/>
-          <w:color w:val="282828"/>
-        </w:rPr>
-      </w:pPr>
-      <w:r>
-        <w:rPr>
-          <w:rFonts w:ascii="Times New Roman" w:eastAsia="Times New Roman" w:hAnsi="Times New Roman"/>
-          <w:bCs/>
-          <w:color w:val="282828"/>
-        </w:rPr>
-        <w:t xml:space="preserve">Two files </w:t>
-      </w:r>
-      <w:proofErr w:type="spellStart"/>
-      <w:r>
-        <w:rPr>
-          <w:rFonts w:ascii="Times New Roman" w:eastAsia="Times New Roman" w:hAnsi="Times New Roman"/>
-          <w:bCs/>
-          <w:color w:val="282828"/>
-        </w:rPr>
-        <w:t>occur.RData</w:t>
-      </w:r>
-      <w:proofErr w:type="spellEnd"/>
-      <w:r>
-        <w:rPr>
-          <w:rFonts w:ascii="Times New Roman" w:eastAsia="Times New Roman" w:hAnsi="Times New Roman"/>
-          <w:bCs/>
-          <w:color w:val="282828"/>
-        </w:rPr>
-        <w:t xml:space="preserve"> and </w:t>
-      </w:r>
-      <w:proofErr w:type="spellStart"/>
-      <w:r>
-        <w:rPr>
-          <w:rFonts w:ascii="Times New Roman" w:eastAsia="Times New Roman" w:hAnsi="Times New Roman"/>
-          <w:bCs/>
-          <w:color w:val="282828"/>
-        </w:rPr>
-        <w:t>bkgd.RData</w:t>
-      </w:r>
-      <w:proofErr w:type="spellEnd"/>
-      <w:r>
-        <w:rPr>
-          <w:rFonts w:ascii="Times New Roman" w:eastAsia="Times New Roman" w:hAnsi="Times New Roman"/>
-          <w:bCs/>
-          <w:color w:val="282828"/>
-        </w:rPr>
-        <w:t xml:space="preserve"> are generated by the </w:t>
-      </w:r>
-      <w:proofErr w:type="spellStart"/>
-      <w:r>
-        <w:rPr>
-          <w:rFonts w:ascii="Times New Roman" w:eastAsia="Times New Roman" w:hAnsi="Times New Roman"/>
-          <w:bCs/>
-          <w:color w:val="282828"/>
-        </w:rPr>
-        <w:t>modelling</w:t>
-      </w:r>
-      <w:proofErr w:type="spellEnd"/>
-      <w:r>
-        <w:rPr>
-          <w:rFonts w:ascii="Times New Roman" w:eastAsia="Times New Roman" w:hAnsi="Times New Roman"/>
-          <w:bCs/>
-          <w:color w:val="282828"/>
-        </w:rPr>
-        <w:t xml:space="preserve"> script </w:t>
-      </w:r>
-      <w:r>
-        <w:rPr>
-          <w:rFonts w:ascii="Times New Roman" w:eastAsia="Times New Roman" w:hAnsi="Times New Roman"/>
-          <w:bCs/>
-          <w:color w:val="282828"/>
-        </w:rPr>
-        <w:t xml:space="preserve">from </w:t>
-      </w:r>
-      <w:r>
-        <w:rPr>
-          <w:rFonts w:ascii="Times New Roman" w:eastAsia="Times New Roman" w:hAnsi="Times New Roman"/>
-          <w:bCs/>
-          <w:color w:val="282828"/>
-        </w:rPr>
-        <w:t xml:space="preserve">occur.csv and bkgd.csv respectively </w:t>
-      </w:r>
-    </w:p>
-    <w:p>
-      <w:pPr>
-        <w:ind w:left="357"/>
-        <w:rPr>
-          <w:rFonts w:ascii="Times New Roman" w:eastAsia="Times New Roman" w:hAnsi="Times New Roman"/>
-          <w:bCs/>
-          <w:color w:val="282828"/>
-        </w:rPr>
-      </w:pPr>
-    </w:p>
-    <w:p>
-      <w:pPr>
-        <w:tabs>
-          <w:tab w:val="left" w:pos="3270"/>
-        </w:tabs>
-        <w:ind w:left="357"/>
-        <w:rPr>
-          <w:rFonts w:ascii="Times New Roman" w:eastAsia="Times New Roman" w:hAnsi="Times New Roman"/>
-          <w:bCs/>
-          <w:color w:val="282828"/>
-        </w:rPr>
-      </w:pPr>
-      <w:r>
-        <w:rPr>
-          <w:rFonts w:ascii="Times New Roman" w:eastAsia="Times New Roman" w:hAnsi="Times New Roman"/>
-          <w:bCs/>
-          <w:color w:val="282828"/>
-        </w:rPr>
-        <w:t>Outcome Step #11</w:t>
-      </w:r>
-      <w:r>
-        <w:rPr>
-          <w:rFonts w:ascii="Times New Roman" w:eastAsia="Times New Roman" w:hAnsi="Times New Roman"/>
-          <w:bCs/>
-          <w:color w:val="282828"/>
-        </w:rPr>
-        <w:t xml:space="preserve">  </w:t>
-      </w:r>
-      <w:r>
-        <w:rPr>
-          <w:rFonts w:ascii="Times New Roman" w:eastAsia="Times New Roman" w:hAnsi="Times New Roman"/>
-          <w:bCs/>
-          <w:color w:val="282828"/>
-        </w:rPr>
-        <w:t>This file appears to be automatically</w:t>
-      </w:r>
-      <w:r>
-        <w:rPr>
-          <w:rFonts w:ascii="Times New Roman" w:eastAsia="Times New Roman" w:hAnsi="Times New Roman"/>
-          <w:bCs/>
-          <w:color w:val="282828"/>
-        </w:rPr>
-        <w:t xml:space="preserve"> generate</w:t>
-      </w:r>
-      <w:r>
-        <w:rPr>
-          <w:rFonts w:ascii="Times New Roman" w:eastAsia="Times New Roman" w:hAnsi="Times New Roman"/>
-          <w:bCs/>
-          <w:color w:val="282828"/>
-        </w:rPr>
-        <w:t>d</w:t>
-      </w:r>
-      <w:r>
-        <w:rPr>
-          <w:rFonts w:ascii="Times New Roman" w:eastAsia="Times New Roman" w:hAnsi="Times New Roman"/>
-          <w:bCs/>
-          <w:color w:val="282828"/>
-        </w:rPr>
-        <w:t xml:space="preserve"> by the </w:t>
-      </w:r>
-      <w:proofErr w:type="spellStart"/>
-      <w:r>
-        <w:rPr>
-          <w:rFonts w:ascii="Times New Roman" w:eastAsia="Times New Roman" w:hAnsi="Times New Roman"/>
-          <w:bCs/>
-          <w:color w:val="282828"/>
-        </w:rPr>
-        <w:t>brt</w:t>
-      </w:r>
-      <w:proofErr w:type="spellEnd"/>
-      <w:r>
-        <w:rPr>
-          <w:rFonts w:ascii="Times New Roman" w:eastAsia="Times New Roman" w:hAnsi="Times New Roman"/>
-          <w:bCs/>
-          <w:color w:val="282828"/>
-        </w:rPr>
-        <w:t xml:space="preserve"> projection function (I think)</w:t>
-      </w:r>
-      <w:r>
-        <w:rPr>
-          <w:rFonts w:ascii="Times New Roman" w:eastAsia="Times New Roman" w:hAnsi="Times New Roman"/>
-          <w:bCs/>
-          <w:color w:val="282828"/>
-        </w:rPr>
-        <w:t>.  I have</w:t>
-      </w:r>
-      <w:r>
-        <w:rPr>
-          <w:rFonts w:ascii="Times New Roman" w:eastAsia="Times New Roman" w:hAnsi="Times New Roman"/>
-          <w:bCs/>
-          <w:color w:val="282828"/>
-        </w:rPr>
-        <w:t>n’t figure</w:t>
-      </w:r>
-      <w:r>
-        <w:rPr>
-          <w:rFonts w:ascii="Times New Roman" w:eastAsia="Times New Roman" w:hAnsi="Times New Roman"/>
-          <w:bCs/>
-          <w:color w:val="282828"/>
-        </w:rPr>
-        <w:t>d</w:t>
-      </w:r>
-      <w:r>
-        <w:rPr>
-          <w:rFonts w:ascii="Times New Roman" w:eastAsia="Times New Roman" w:hAnsi="Times New Roman"/>
-          <w:bCs/>
-          <w:color w:val="282828"/>
-        </w:rPr>
-        <w:t xml:space="preserve"> out where or how</w:t>
-      </w:r>
-      <w:r>
-        <w:rPr>
-          <w:rFonts w:ascii="Times New Roman" w:eastAsia="Times New Roman" w:hAnsi="Times New Roman"/>
-          <w:bCs/>
-          <w:color w:val="282828"/>
-        </w:rPr>
-        <w:t xml:space="preserve"> to reproduce it or </w:t>
-      </w:r>
-      <w:r>
-        <w:rPr>
-          <w:rFonts w:ascii="Times New Roman" w:eastAsia="Times New Roman" w:hAnsi="Times New Roman"/>
-          <w:bCs/>
-          <w:color w:val="282828"/>
-        </w:rPr>
-        <w:t xml:space="preserve">even how it decides what directory to put it in, so I’m not sure </w:t>
-      </w:r>
-      <w:r>
-        <w:rPr>
-          <w:rFonts w:ascii="Times New Roman" w:eastAsia="Times New Roman" w:hAnsi="Times New Roman"/>
-          <w:bCs/>
-          <w:color w:val="282828"/>
-        </w:rPr>
-        <w:t>whether we need to keep it</w:t>
-      </w:r>
-      <w:r>
-        <w:rPr>
-          <w:rFonts w:ascii="Times New Roman" w:eastAsia="Times New Roman" w:hAnsi="Times New Roman"/>
-          <w:bCs/>
-          <w:color w:val="282828"/>
-        </w:rPr>
-        <w:t>.</w:t>
       </w:r>
     </w:p>
     <w:sectPr>

</xml_diff>